<commit_message>
predstavitev in manjše spremembe
</commit_message>
<xml_diff>
--- a/LITERATURA.docx
+++ b/LITERATURA.docx
@@ -32,8 +32,6 @@
       </w:hyperlink>
     </w:p>
     <w:p>
-      <w:bookmarkStart w:id="0" w:name="_GoBack"/>
-      <w:bookmarkEnd w:id="0"/>
       <w:proofErr w:type="spellStart"/>
       <w:r>
         <w:t>SMA</w:t>
@@ -210,7 +208,36 @@
         <w:t>]</w:t>
       </w:r>
     </w:p>
-    <w:p/>
+    <w:p>
+      <w:proofErr w:type="spellStart"/>
+      <w:r>
+        <w:t>Sharpe</w:t>
+      </w:r>
+      <w:proofErr w:type="spellEnd"/>
+      <w:r>
+        <w:t xml:space="preserve"> </w:t>
+      </w:r>
+      <w:proofErr w:type="spellStart"/>
+      <w:r>
+        <w:t>ratio</w:t>
+      </w:r>
+      <w:proofErr w:type="spellEnd"/>
+      <w:r>
+        <w:t xml:space="preserve">: </w:t>
+      </w:r>
+      <w:hyperlink r:id="rId13" w:history="1">
+        <w:r>
+          <w:rPr>
+            <w:rStyle w:val="Hyperlink"/>
+          </w:rPr>
+          <w:t>http://www.investopedia.com/terms/s/sharperatio.asp</w:t>
+        </w:r>
+      </w:hyperlink>
+    </w:p>
+    <w:p>
+      <w:bookmarkStart w:id="0" w:name="_GoBack"/>
+      <w:bookmarkEnd w:id="0"/>
+    </w:p>
     <w:sectPr>
       <w:pgSz w:w="11906" w:h="16838"/>
       <w:pgMar w:top="1417" w:right="1417" w:bottom="1417" w:left="1417" w:header="708" w:footer="708" w:gutter="0"/>

</xml_diff>